<commit_message>
small edits. Cover letter
</commit_message>
<xml_diff>
--- a/coverLetter.docx
+++ b/coverLetter.docx
@@ -108,12 +108,6 @@
         </w:rPr>
         <w:t>journal of vision.</w:t>
       </w:r>
-      <w:r>
-        <w:rPr>
-          <w:rFonts w:cstheme="minorHAnsi"/>
-        </w:rPr>
-        <w:t xml:space="preserve"> </w:t>
-      </w:r>
     </w:p>
     <w:p>
       <w:pPr>
@@ -194,13 +188,169 @@
         <w:rPr>
           <w:rFonts w:cstheme="minorHAnsi"/>
         </w:rPr>
-        <w:t>B</w:t>
-      </w:r>
-      <w:r>
-        <w:rPr>
-          <w:rFonts w:cstheme="minorHAnsi"/>
-        </w:rPr>
-        <w:t>ut</w:t>
+        <w:t>T</w:t>
+      </w:r>
+      <w:r>
+        <w:rPr>
+          <w:rFonts w:cstheme="minorHAnsi"/>
+        </w:rPr>
+        <w:t>o understand the computation that lead to constancy</w:t>
+      </w:r>
+      <w:r>
+        <w:rPr>
+          <w:rFonts w:cstheme="minorHAnsi"/>
+        </w:rPr>
+        <w:t xml:space="preserve">, we have </w:t>
+      </w:r>
+      <w:r>
+        <w:rPr>
+          <w:rFonts w:cstheme="minorHAnsi"/>
+        </w:rPr>
+        <w:t>taken a</w:t>
+      </w:r>
+      <w:r>
+        <w:rPr>
+          <w:rFonts w:cstheme="minorHAnsi"/>
+        </w:rPr>
+        <w:t xml:space="preserve"> </w:t>
+      </w:r>
+      <w:r>
+        <w:rPr>
+          <w:rFonts w:cstheme="minorHAnsi"/>
+        </w:rPr>
+        <w:t>supervised learning approach</w:t>
+      </w:r>
+      <w:r>
+        <w:rPr>
+          <w:rFonts w:cstheme="minorHAnsi"/>
+        </w:rPr>
+        <w:t>.</w:t>
+      </w:r>
+      <w:r>
+        <w:rPr>
+          <w:rFonts w:cstheme="minorHAnsi"/>
+        </w:rPr>
+        <w:t xml:space="preserve"> </w:t>
+      </w:r>
+      <w:r>
+        <w:rPr>
+          <w:rFonts w:cstheme="minorHAnsi"/>
+        </w:rPr>
+        <w:t xml:space="preserve">We have used </w:t>
+      </w:r>
+      <w:r>
+        <w:rPr>
+          <w:rFonts w:cstheme="minorHAnsi"/>
+        </w:rPr>
+        <w:t xml:space="preserve">a </w:t>
+      </w:r>
+      <w:r>
+        <w:rPr>
+          <w:rFonts w:cstheme="minorHAnsi"/>
+        </w:rPr>
+        <w:t>biologically-</w:t>
+      </w:r>
+      <w:r>
+        <w:rPr>
+          <w:rFonts w:cstheme="minorHAnsi"/>
+        </w:rPr>
+        <w:t xml:space="preserve">inspired </w:t>
+      </w:r>
+      <w:r>
+        <w:rPr>
+          <w:rFonts w:cstheme="minorHAnsi"/>
+        </w:rPr>
+        <w:t xml:space="preserve">supervised learning </w:t>
+      </w:r>
+      <w:r>
+        <w:rPr>
+          <w:rFonts w:cstheme="minorHAnsi"/>
+        </w:rPr>
+        <w:t>method</w:t>
+      </w:r>
+      <w:r>
+        <w:rPr>
+          <w:rFonts w:cstheme="minorHAnsi"/>
+        </w:rPr>
+        <w:t xml:space="preserve"> to </w:t>
+      </w:r>
+      <w:r>
+        <w:rPr>
+          <w:rFonts w:cstheme="minorHAnsi"/>
+        </w:rPr>
+        <w:t>identify</w:t>
+      </w:r>
+      <w:r>
+        <w:rPr>
+          <w:rFonts w:cstheme="minorHAnsi"/>
+        </w:rPr>
+        <w:t xml:space="preserve"> receptive fields</w:t>
+      </w:r>
+      <w:r>
+        <w:rPr>
+          <w:rFonts w:cstheme="minorHAnsi"/>
+        </w:rPr>
+        <w:t xml:space="preserve"> </w:t>
+      </w:r>
+      <w:r>
+        <w:rPr>
+          <w:rFonts w:cstheme="minorHAnsi"/>
+        </w:rPr>
+        <w:t xml:space="preserve">that are optimal to </w:t>
+      </w:r>
+      <w:r>
+        <w:rPr>
+          <w:rFonts w:cstheme="minorHAnsi"/>
+        </w:rPr>
+        <w:t xml:space="preserve">estimate </w:t>
+      </w:r>
+      <w:r>
+        <w:rPr>
+          <w:rFonts w:cstheme="minorHAnsi"/>
+        </w:rPr>
+        <w:t>luminance</w:t>
+      </w:r>
+      <w:r>
+        <w:rPr>
+          <w:rFonts w:cstheme="minorHAnsi"/>
+        </w:rPr>
+        <w:t xml:space="preserve"> </w:t>
+      </w:r>
+      <w:r>
+        <w:rPr>
+          <w:rFonts w:cstheme="minorHAnsi"/>
+        </w:rPr>
+        <w:t>of an object</w:t>
+      </w:r>
+      <w:r>
+        <w:rPr>
+          <w:rFonts w:cstheme="minorHAnsi"/>
+        </w:rPr>
+        <w:t xml:space="preserve"> </w:t>
+      </w:r>
+      <w:r>
+        <w:rPr>
+          <w:rFonts w:cstheme="minorHAnsi"/>
+        </w:rPr>
+        <w:t xml:space="preserve">under </w:t>
+      </w:r>
+      <w:r>
+        <w:rPr>
+          <w:rFonts w:cstheme="minorHAnsi"/>
+        </w:rPr>
+        <w:t xml:space="preserve">naturalistic </w:t>
+      </w:r>
+      <w:r>
+        <w:rPr>
+          <w:rFonts w:cstheme="minorHAnsi"/>
+        </w:rPr>
+        <w:t xml:space="preserve">variations </w:t>
+      </w:r>
+      <w:r>
+        <w:rPr>
+          <w:rFonts w:cstheme="minorHAnsi"/>
+        </w:rPr>
+        <w:t>in the color of the object</w:t>
       </w:r>
       <w:r>
         <w:rPr>
@@ -212,175 +362,49 @@
         <w:rPr>
           <w:rFonts w:cstheme="minorHAnsi"/>
         </w:rPr>
+        <w:t xml:space="preserve"> its surround</w:t>
+      </w:r>
+      <w:r>
+        <w:rPr>
+          <w:rFonts w:cstheme="minorHAnsi"/>
+        </w:rPr>
+        <w:t xml:space="preserve"> and the light sources illuminating it</w:t>
+      </w:r>
+      <w:r>
+        <w:rPr>
+          <w:rFonts w:cstheme="minorHAnsi"/>
+        </w:rPr>
+        <w:t>.</w:t>
+      </w:r>
+      <w:r>
+        <w:rPr>
+          <w:rFonts w:cstheme="minorHAnsi"/>
+        </w:rPr>
         <w:t xml:space="preserve"> </w:t>
       </w:r>
       <w:r>
         <w:rPr>
           <w:rFonts w:cstheme="minorHAnsi"/>
         </w:rPr>
-        <w:t xml:space="preserve">little is known about </w:t>
-      </w:r>
-      <w:r>
-        <w:rPr>
-          <w:rFonts w:cstheme="minorHAnsi"/>
-        </w:rPr>
-        <w:t xml:space="preserve">the </w:t>
-      </w:r>
-      <w:r>
-        <w:rPr>
-          <w:rFonts w:cstheme="minorHAnsi"/>
-        </w:rPr>
-        <w:t xml:space="preserve">computations that lead to </w:t>
-      </w:r>
-      <w:r>
-        <w:rPr>
-          <w:rFonts w:cstheme="minorHAnsi"/>
-        </w:rPr>
-        <w:t>constancy</w:t>
-      </w:r>
-      <w:r>
-        <w:rPr>
-          <w:rFonts w:cstheme="minorHAnsi"/>
-        </w:rPr>
-        <w:t>.</w:t>
-      </w:r>
-      <w:r>
-        <w:rPr>
-          <w:rFonts w:cstheme="minorHAnsi"/>
-        </w:rPr>
-        <w:t xml:space="preserve"> </w:t>
-      </w:r>
-      <w:r>
-        <w:rPr>
-          <w:rFonts w:cstheme="minorHAnsi"/>
-        </w:rPr>
-        <w:t xml:space="preserve">To understand such </w:t>
-      </w:r>
-      <w:r>
-        <w:rPr>
-          <w:rFonts w:cstheme="minorHAnsi"/>
-        </w:rPr>
-        <w:t>mechanism,</w:t>
-      </w:r>
-      <w:r>
-        <w:rPr>
-          <w:rFonts w:cstheme="minorHAnsi"/>
-        </w:rPr>
-        <w:t xml:space="preserve"> we have taken a</w:t>
-      </w:r>
-      <w:r>
-        <w:rPr>
-          <w:rFonts w:cstheme="minorHAnsi"/>
-        </w:rPr>
-        <w:t xml:space="preserve"> </w:t>
-      </w:r>
-      <w:r>
-        <w:rPr>
-          <w:rFonts w:cstheme="minorHAnsi"/>
-        </w:rPr>
-        <w:t>supervised learning approach</w:t>
-      </w:r>
-      <w:r>
-        <w:rPr>
-          <w:rFonts w:cstheme="minorHAnsi"/>
-        </w:rPr>
-        <w:t xml:space="preserve"> in this paper.</w:t>
-      </w:r>
-      <w:r>
-        <w:rPr>
-          <w:rFonts w:cstheme="minorHAnsi"/>
-        </w:rPr>
-        <w:t xml:space="preserve"> </w:t>
-      </w:r>
-      <w:r>
-        <w:rPr>
-          <w:rFonts w:cstheme="minorHAnsi"/>
-        </w:rPr>
-        <w:t xml:space="preserve">We have used </w:t>
-      </w:r>
-      <w:r>
-        <w:rPr>
-          <w:rFonts w:cstheme="minorHAnsi"/>
-        </w:rPr>
-        <w:t xml:space="preserve">a </w:t>
-      </w:r>
-      <w:r>
-        <w:rPr>
-          <w:rFonts w:cstheme="minorHAnsi"/>
-        </w:rPr>
-        <w:t>biologically-</w:t>
-      </w:r>
-      <w:r>
-        <w:rPr>
-          <w:rFonts w:cstheme="minorHAnsi"/>
-        </w:rPr>
-        <w:t xml:space="preserve">inspired </w:t>
-      </w:r>
-      <w:r>
-        <w:rPr>
-          <w:rFonts w:cstheme="minorHAnsi"/>
-        </w:rPr>
-        <w:t xml:space="preserve">supervised learning </w:t>
-      </w:r>
-      <w:r>
-        <w:rPr>
-          <w:rFonts w:cstheme="minorHAnsi"/>
-        </w:rPr>
-        <w:t>algorithm</w:t>
-      </w:r>
-      <w:r>
-        <w:rPr>
-          <w:rFonts w:cstheme="minorHAnsi"/>
-        </w:rPr>
-        <w:t xml:space="preserve"> </w:t>
-      </w:r>
-      <w:r>
-        <w:rPr>
-          <w:rFonts w:cstheme="minorHAnsi"/>
-        </w:rPr>
-        <w:t xml:space="preserve">to </w:t>
-      </w:r>
-      <w:r>
-        <w:rPr>
-          <w:rFonts w:cstheme="minorHAnsi"/>
-        </w:rPr>
-        <w:t>identify</w:t>
-      </w:r>
-      <w:r>
-        <w:rPr>
-          <w:rFonts w:cstheme="minorHAnsi"/>
-        </w:rPr>
-        <w:t xml:space="preserve"> receptive fields </w:t>
-      </w:r>
-      <w:r>
-        <w:rPr>
-          <w:rFonts w:cstheme="minorHAnsi"/>
-        </w:rPr>
-        <w:t xml:space="preserve">(RFs) </w:t>
-      </w:r>
-      <w:r>
-        <w:rPr>
-          <w:rFonts w:cstheme="minorHAnsi"/>
-        </w:rPr>
-        <w:t>that are optimal to achieve constancy</w:t>
-      </w:r>
-      <w:r>
-        <w:rPr>
-          <w:rFonts w:cstheme="minorHAnsi"/>
-        </w:rPr>
-        <w:t>.</w:t>
-      </w:r>
-      <w:r>
-        <w:rPr>
-          <w:rFonts w:cstheme="minorHAnsi"/>
-        </w:rPr>
-        <w:t xml:space="preserve"> </w:t>
-      </w:r>
-      <w:r>
-        <w:rPr>
-          <w:rFonts w:cstheme="minorHAnsi"/>
-        </w:rPr>
-        <w:t>This paper makes the two significant advances:</w:t>
+        <w:t xml:space="preserve">We show the </w:t>
+      </w:r>
+      <w:r>
+        <w:rPr>
+          <w:rFonts w:cstheme="minorHAnsi"/>
+        </w:rPr>
+        <w:t xml:space="preserve">estimation can be made to within </w:t>
+      </w:r>
+      <w:r>
+        <w:rPr>
+          <w:rFonts w:cstheme="minorHAnsi"/>
+        </w:rPr>
+        <w:t xml:space="preserve">13% RMSE. </w:t>
+      </w:r>
+      <w:r>
+        <w:rPr>
+          <w:rFonts w:cstheme="minorHAnsi"/>
+        </w:rPr>
+        <w:t>This paper makes two significant advances:</w:t>
       </w:r>
     </w:p>
     <w:p>
@@ -402,19 +426,55 @@
         <w:rPr>
           <w:rFonts w:cstheme="minorHAnsi"/>
         </w:rPr>
-        <w:t xml:space="preserve">As </w:t>
-      </w:r>
-      <w:r>
-        <w:rPr>
-          <w:rFonts w:cstheme="minorHAnsi"/>
-        </w:rPr>
-        <w:t xml:space="preserve">largescale database of naturalistic images labeled with the spectral properties of the objects and illuminants are not available, </w:t>
-      </w:r>
-      <w:r>
-        <w:rPr>
-          <w:rFonts w:cstheme="minorHAnsi"/>
-        </w:rPr>
-        <w:t xml:space="preserve">first </w:t>
+        <w:t xml:space="preserve">First, supervised learning requires a large database of well labelled images, but a </w:t>
+      </w:r>
+      <w:r>
+        <w:rPr>
+          <w:rFonts w:cstheme="minorHAnsi"/>
+        </w:rPr>
+        <w:t>largescale database of naturalistic images</w:t>
+      </w:r>
+      <w:r>
+        <w:rPr>
+          <w:rFonts w:cstheme="minorHAnsi"/>
+        </w:rPr>
+        <w:t>,</w:t>
+      </w:r>
+      <w:r>
+        <w:rPr>
+          <w:rFonts w:cstheme="minorHAnsi"/>
+        </w:rPr>
+        <w:t xml:space="preserve"> labeled with the spectral properties of the objects and illuminants</w:t>
+      </w:r>
+      <w:r>
+        <w:rPr>
+          <w:rFonts w:cstheme="minorHAnsi"/>
+        </w:rPr>
+        <w:t>,</w:t>
+      </w:r>
+      <w:r>
+        <w:rPr>
+          <w:rFonts w:cstheme="minorHAnsi"/>
+        </w:rPr>
+        <w:t xml:space="preserve"> </w:t>
+      </w:r>
+      <w:r>
+        <w:rPr>
+          <w:rFonts w:cstheme="minorHAnsi"/>
+        </w:rPr>
+        <w:t>is</w:t>
+      </w:r>
+      <w:r>
+        <w:rPr>
+          <w:rFonts w:cstheme="minorHAnsi"/>
+        </w:rPr>
+        <w:t xml:space="preserve"> not available</w:t>
+      </w:r>
+      <w:r>
+        <w:rPr>
+          <w:rFonts w:cstheme="minorHAnsi"/>
+        </w:rPr>
+        <w:t xml:space="preserve">. For this, </w:t>
       </w:r>
       <w:r>
         <w:rPr>
@@ -438,7 +498,13 @@
         <w:rPr>
           <w:rFonts w:cstheme="minorHAnsi"/>
         </w:rPr>
-        <w:t xml:space="preserve">a software to generate </w:t>
+        <w:t xml:space="preserve">a software </w:t>
+      </w:r>
+      <w:r>
+        <w:rPr>
+          <w:rFonts w:cstheme="minorHAnsi"/>
+        </w:rPr>
+        <w:t xml:space="preserve">that generates </w:t>
       </w:r>
       <w:r>
         <w:rPr>
@@ -486,13 +552,49 @@
         <w:rPr>
           <w:rFonts w:cstheme="minorHAnsi"/>
         </w:rPr>
-        <w:t>generate databases of well labeled n</w:t>
-      </w:r>
-      <w:r>
-        <w:rPr>
-          <w:rFonts w:cstheme="minorHAnsi"/>
-        </w:rPr>
-        <w:t xml:space="preserve">aturalistic images. Moreover, </w:t>
+        <w:t>generate databases of n</w:t>
+      </w:r>
+      <w:r>
+        <w:rPr>
+          <w:rFonts w:cstheme="minorHAnsi"/>
+        </w:rPr>
+        <w:t>aturalistic images</w:t>
+      </w:r>
+      <w:r>
+        <w:rPr>
+          <w:rFonts w:cstheme="minorHAnsi"/>
+        </w:rPr>
+        <w:t xml:space="preserve"> with information about </w:t>
+      </w:r>
+      <w:r>
+        <w:rPr>
+          <w:rFonts w:cstheme="minorHAnsi"/>
+        </w:rPr>
+        <w:t xml:space="preserve">the geometrical and spectral features of objects in </w:t>
+      </w:r>
+      <w:r>
+        <w:rPr>
+          <w:rFonts w:cstheme="minorHAnsi"/>
+        </w:rPr>
+        <w:t xml:space="preserve">every pixel </w:t>
+      </w:r>
+      <w:r>
+        <w:rPr>
+          <w:rFonts w:cstheme="minorHAnsi"/>
+        </w:rPr>
+        <w:t>of</w:t>
+      </w:r>
+      <w:r>
+        <w:rPr>
+          <w:rFonts w:cstheme="minorHAnsi"/>
+        </w:rPr>
+        <w:t xml:space="preserve"> the image</w:t>
+      </w:r>
+      <w:r>
+        <w:rPr>
+          <w:rFonts w:cstheme="minorHAnsi"/>
+        </w:rPr>
+        <w:t xml:space="preserve">. Moreover, </w:t>
       </w:r>
       <w:r>
         <w:rPr>
@@ -581,25 +683,7 @@
         <w:rPr>
           <w:rFonts w:cstheme="minorHAnsi"/>
         </w:rPr>
-        <w:t xml:space="preserve">using </w:t>
-      </w:r>
-      <w:r>
-        <w:rPr>
-          <w:rFonts w:cstheme="minorHAnsi"/>
-        </w:rPr>
-        <w:t xml:space="preserve">a </w:t>
-      </w:r>
-      <w:r>
-        <w:rPr>
-          <w:rFonts w:cstheme="minorHAnsi"/>
-        </w:rPr>
-        <w:t xml:space="preserve">biologically inspired learning algorithm </w:t>
-      </w:r>
-      <w:r>
-        <w:rPr>
-          <w:rFonts w:cstheme="minorHAnsi"/>
-        </w:rPr>
-        <w:t xml:space="preserve">on these images, </w:t>
+        <w:t xml:space="preserve">using a biologically inspired learning algorithm on these images, </w:t>
       </w:r>
       <w:r>
         <w:rPr>
@@ -611,13 +695,13 @@
         <w:rPr>
           <w:rFonts w:cstheme="minorHAnsi"/>
         </w:rPr>
-        <w:t>RFs</w:t>
-      </w:r>
-      <w:r>
-        <w:rPr>
-          <w:rFonts w:cstheme="minorHAnsi"/>
-        </w:rPr>
-        <w:t xml:space="preserve"> t</w:t>
+        <w:t xml:space="preserve">receptive fields </w:t>
+      </w:r>
+      <w:r>
+        <w:rPr>
+          <w:rFonts w:cstheme="minorHAnsi"/>
+        </w:rPr>
+        <w:t>t</w:t>
       </w:r>
       <w:r>
         <w:rPr>
@@ -629,46 +713,58 @@
         <w:rPr>
           <w:rFonts w:cstheme="minorHAnsi"/>
         </w:rPr>
-        <w:t xml:space="preserve"> object in a naturalistic scene. The optimal </w:t>
-      </w:r>
-      <w:r>
-        <w:rPr>
-          <w:rFonts w:cstheme="minorHAnsi"/>
-        </w:rPr>
-        <w:t>RFs</w:t>
-      </w:r>
-      <w:r>
-        <w:rPr>
-          <w:rFonts w:cstheme="minorHAnsi"/>
-        </w:rPr>
-        <w:t xml:space="preserve"> </w:t>
-      </w:r>
-      <w:r>
-        <w:rPr>
-          <w:rFonts w:cstheme="minorHAnsi"/>
-        </w:rPr>
-        <w:t xml:space="preserve">have a center surround structure with emphasis on the L and M cones of the retinal mosaic. This </w:t>
-      </w:r>
-      <w:r>
-        <w:rPr>
-          <w:rFonts w:cstheme="minorHAnsi"/>
-        </w:rPr>
-        <w:t>is consistent with prior work on</w:t>
-      </w:r>
-      <w:r>
-        <w:rPr>
-          <w:rFonts w:cstheme="minorHAnsi"/>
-        </w:rPr>
-        <w:t xml:space="preserve"> luminance constancy and shows the power of the approach developed in this work.</w:t>
-      </w:r>
-      <w:r>
-        <w:rPr>
-          <w:rFonts w:cstheme="minorHAnsi"/>
-        </w:rPr>
-        <w:t xml:space="preserve"> </w:t>
+        <w:t xml:space="preserve"> object in a naturalistic scene. </w:t>
+      </w:r>
+      <w:r>
+        <w:rPr>
+          <w:rFonts w:cstheme="minorHAnsi"/>
+        </w:rPr>
+        <w:t xml:space="preserve">We show that the </w:t>
       </w:r>
       <w:bookmarkStart w:id="0" w:name="_GoBack"/>
       <w:bookmarkEnd w:id="0"/>
+      <w:r>
+        <w:rPr>
+          <w:rFonts w:cstheme="minorHAnsi"/>
+        </w:rPr>
+        <w:t xml:space="preserve">optimal </w:t>
+      </w:r>
+      <w:r>
+        <w:rPr>
+          <w:rFonts w:cstheme="minorHAnsi"/>
+        </w:rPr>
+        <w:t>receptive fields</w:t>
+      </w:r>
+      <w:r>
+        <w:rPr>
+          <w:rFonts w:cstheme="minorHAnsi"/>
+        </w:rPr>
+        <w:t xml:space="preserve"> </w:t>
+      </w:r>
+      <w:r>
+        <w:rPr>
+          <w:rFonts w:cstheme="minorHAnsi"/>
+        </w:rPr>
+        <w:t xml:space="preserve">have a center surround structure with emphasis on the L and M cones of the retinal mosaic. This </w:t>
+      </w:r>
+      <w:r>
+        <w:rPr>
+          <w:rFonts w:cstheme="minorHAnsi"/>
+        </w:rPr>
+        <w:t>is consistent with prior work on</w:t>
+      </w:r>
+      <w:r>
+        <w:rPr>
+          <w:rFonts w:cstheme="minorHAnsi"/>
+        </w:rPr>
+        <w:t xml:space="preserve"> luminance constancy and shows the power of the approach developed in this work.</w:t>
+      </w:r>
+      <w:r>
+        <w:rPr>
+          <w:rFonts w:cstheme="minorHAnsi"/>
+        </w:rPr>
+        <w:t xml:space="preserve"> </w:t>
+      </w:r>
     </w:p>
     <w:p>
       <w:pPr>
@@ -1748,7 +1844,7 @@
 </file>
 
 <file path=customXml/itemProps1.xml><?xml version="1.0" encoding="utf-8"?>
-<ds:datastoreItem xmlns:ds="http://schemas.openxmlformats.org/officeDocument/2006/customXml" ds:itemID="{8B7AB4A2-4329-154B-87C4-6D8E1626FDEB}">
+<ds:datastoreItem xmlns:ds="http://schemas.openxmlformats.org/officeDocument/2006/customXml" ds:itemID="{BB4CFA54-278B-F546-A648-317E8F2A1137}">
   <ds:schemaRefs>
     <ds:schemaRef ds:uri="http://schemas.openxmlformats.org/officeDocument/2006/bibliography"/>
   </ds:schemaRefs>

</xml_diff>